<commit_message>
update the table summary
</commit_message>
<xml_diff>
--- a/Assignment2.docx
+++ b/Assignment2.docx
@@ -7871,19 +7871,7 @@
           <w:lang w:eastAsia="en-CA"/>
           <w14:ligatures w14:val="none"/>
         </w:rPr>
-        <w:t>Amazon</w:t>
-      </w:r>
-      <w:r>
-        <w:rPr>
-          <w:rFonts w:ascii="Consolas" w:eastAsia="Times New Roman" w:hAnsi="Consolas" w:cs="Times New Roman"/>
-          <w:color w:val="292929"/>
-          <w:kern w:val="0"/>
-          <w:sz w:val="21"/>
-          <w:szCs w:val="21"/>
-          <w:lang w:eastAsia="en-CA"/>
-          <w14:ligatures w14:val="none"/>
-        </w:rPr>
-        <w:t xml:space="preserve"> </w:t>
+        <w:t xml:space="preserve">Amazon </w:t>
       </w:r>
       <w:r>
         <w:rPr>
@@ -8340,31 +8328,7 @@
           <w:lang w:eastAsia="en-CA"/>
           <w14:ligatures w14:val="none"/>
         </w:rPr>
-        <w:t>**</w:t>
-      </w:r>
-      <w:r>
-        <w:rPr>
-          <w:rFonts w:ascii="Consolas" w:eastAsia="Times New Roman" w:hAnsi="Consolas" w:cs="Times New Roman"/>
-          <w:color w:val="292929"/>
-          <w:kern w:val="0"/>
-          <w:sz w:val="21"/>
-          <w:szCs w:val="21"/>
-          <w:lang w:eastAsia="en-CA"/>
-          <w14:ligatures w14:val="none"/>
-        </w:rPr>
-        <w:t>Azure Sentinel</w:t>
-      </w:r>
-      <w:r>
-        <w:rPr>
-          <w:rFonts w:ascii="Consolas" w:eastAsia="Times New Roman" w:hAnsi="Consolas" w:cs="Times New Roman"/>
-          <w:color w:val="292929"/>
-          <w:kern w:val="0"/>
-          <w:sz w:val="21"/>
-          <w:szCs w:val="21"/>
-          <w:lang w:eastAsia="en-CA"/>
-          <w14:ligatures w14:val="none"/>
-        </w:rPr>
-        <w:t xml:space="preserve">**: gather logs from Azure resources, Office 365 and third-party systems from Microsoft and use AI for threat detection with pre-built playbooks for automated response </w:t>
+        <w:t xml:space="preserve">**Azure Sentinel**: gather logs from Azure resources, Office 365 and third-party systems from Microsoft and use AI for threat detection with pre-built playbooks for automated response </w:t>
       </w:r>
     </w:p>
     <w:p>
@@ -8396,31 +8360,7 @@
           <w:lang w:eastAsia="en-CA"/>
           <w14:ligatures w14:val="none"/>
         </w:rPr>
-        <w:t>**</w:t>
-      </w:r>
-      <w:r>
-        <w:rPr>
-          <w:rFonts w:ascii="Consolas" w:eastAsia="Times New Roman" w:hAnsi="Consolas" w:cs="Times New Roman"/>
-          <w:color w:val="292929"/>
-          <w:kern w:val="0"/>
-          <w:sz w:val="21"/>
-          <w:szCs w:val="21"/>
-          <w:lang w:eastAsia="en-CA"/>
-          <w14:ligatures w14:val="none"/>
-        </w:rPr>
-        <w:t>Amazon Guard Duty</w:t>
-      </w:r>
-      <w:r>
-        <w:rPr>
-          <w:rFonts w:ascii="Consolas" w:eastAsia="Times New Roman" w:hAnsi="Consolas" w:cs="Times New Roman"/>
-          <w:color w:val="292929"/>
-          <w:kern w:val="0"/>
-          <w:sz w:val="21"/>
-          <w:szCs w:val="21"/>
-          <w:lang w:eastAsia="en-CA"/>
-          <w14:ligatures w14:val="none"/>
-        </w:rPr>
-        <w:t>**: analyzes VPC, DNS, and cloud Trail logs with machine learning to find compromised instances, crypto-mining and suspicious API calls.</w:t>
+        <w:t>**Amazon Guard Duty**: analyzes VPC, DNS, and cloud Trail logs with machine learning to find compromised instances, crypto-mining and suspicious API calls.</w:t>
       </w:r>
     </w:p>
     <w:p>
@@ -8452,31 +8392,43 @@
           <w:lang w:eastAsia="en-CA"/>
           <w14:ligatures w14:val="none"/>
         </w:rPr>
-        <w:t>**Google Chronicle (GCP)**:</w:t>
-      </w:r>
-      <w:r>
-        <w:rPr>
-          <w:rFonts w:ascii="Consolas" w:eastAsia="Times New Roman" w:hAnsi="Consolas" w:cs="Times New Roman"/>
-          <w:color w:val="292929"/>
-          <w:kern w:val="0"/>
-          <w:sz w:val="21"/>
-          <w:szCs w:val="21"/>
-          <w:lang w:eastAsia="en-CA"/>
-          <w14:ligatures w14:val="none"/>
-        </w:rPr>
-        <w:t xml:space="preserve"> </w:t>
-      </w:r>
-      <w:r>
-        <w:rPr>
-          <w:rFonts w:ascii="Consolas" w:eastAsia="Times New Roman" w:hAnsi="Consolas" w:cs="Times New Roman"/>
-          <w:color w:val="292929"/>
-          <w:kern w:val="0"/>
-          <w:sz w:val="21"/>
-          <w:szCs w:val="21"/>
-          <w:lang w:eastAsia="en-CA"/>
-          <w14:ligatures w14:val="none"/>
-        </w:rPr>
-        <w:t>it is a large scale security analytics platform that is build on Big Query the enables fast threat hunting across massive datasets with Virus Total integration and YARA-L detection rules</w:t>
+        <w:t xml:space="preserve">**Google Chronicle (GCP)**: </w:t>
+      </w:r>
+      <w:r>
+        <w:rPr>
+          <w:rFonts w:ascii="Consolas" w:eastAsia="Times New Roman" w:hAnsi="Consolas" w:cs="Times New Roman"/>
+          <w:color w:val="292929"/>
+          <w:kern w:val="0"/>
+          <w:sz w:val="21"/>
+          <w:szCs w:val="21"/>
+          <w:lang w:eastAsia="en-CA"/>
+          <w14:ligatures w14:val="none"/>
+        </w:rPr>
+        <w:t xml:space="preserve">it is a </w:t>
+      </w:r>
+      <w:r>
+        <w:rPr>
+          <w:rFonts w:ascii="Consolas" w:eastAsia="Times New Roman" w:hAnsi="Consolas" w:cs="Times New Roman"/>
+          <w:color w:val="292929"/>
+          <w:kern w:val="0"/>
+          <w:sz w:val="21"/>
+          <w:szCs w:val="21"/>
+          <w:lang w:eastAsia="en-CA"/>
+          <w14:ligatures w14:val="none"/>
+        </w:rPr>
+        <w:t>large-scale</w:t>
+      </w:r>
+      <w:r>
+        <w:rPr>
+          <w:rFonts w:ascii="Consolas" w:eastAsia="Times New Roman" w:hAnsi="Consolas" w:cs="Times New Roman"/>
+          <w:color w:val="292929"/>
+          <w:kern w:val="0"/>
+          <w:sz w:val="21"/>
+          <w:szCs w:val="21"/>
+          <w:lang w:eastAsia="en-CA"/>
+          <w14:ligatures w14:val="none"/>
+        </w:rPr>
+        <w:t xml:space="preserve"> security analytics platform that is build on Big Query the enables fast threat hunting across massive datasets with Virus Total integration and YARA-L detection rules</w:t>
       </w:r>
     </w:p>
     <w:p>
@@ -9295,7 +9247,151 @@
           <w:lang w:eastAsia="en-CA"/>
           <w14:ligatures w14:val="none"/>
         </w:rPr>
-        <w:t>| Azure AD | AWS IAM Identity | Google Cloud Identity |</w:t>
+        <w:t xml:space="preserve">| </w:t>
+      </w:r>
+      <w:r>
+        <w:rPr>
+          <w:rFonts w:ascii="Consolas" w:eastAsia="Times New Roman" w:hAnsi="Consolas" w:cs="Times New Roman"/>
+          <w:color w:val="292929"/>
+          <w:kern w:val="0"/>
+          <w:sz w:val="21"/>
+          <w:szCs w:val="21"/>
+          <w:lang w:eastAsia="en-CA"/>
+          <w14:ligatures w14:val="none"/>
+        </w:rPr>
+        <w:t>**</w:t>
+      </w:r>
+      <w:r>
+        <w:rPr>
+          <w:rFonts w:ascii="Consolas" w:eastAsia="Times New Roman" w:hAnsi="Consolas" w:cs="Times New Roman"/>
+          <w:color w:val="292929"/>
+          <w:kern w:val="0"/>
+          <w:sz w:val="21"/>
+          <w:szCs w:val="21"/>
+          <w:lang w:eastAsia="en-CA"/>
+          <w14:ligatures w14:val="none"/>
+        </w:rPr>
+        <w:t>Azure AD</w:t>
+      </w:r>
+      <w:r>
+        <w:rPr>
+          <w:rFonts w:ascii="Consolas" w:eastAsia="Times New Roman" w:hAnsi="Consolas" w:cs="Times New Roman"/>
+          <w:color w:val="292929"/>
+          <w:kern w:val="0"/>
+          <w:sz w:val="21"/>
+          <w:szCs w:val="21"/>
+          <w:lang w:eastAsia="en-CA"/>
+          <w14:ligatures w14:val="none"/>
+        </w:rPr>
+        <w:t>**</w:t>
+      </w:r>
+      <w:r>
+        <w:rPr>
+          <w:rFonts w:ascii="Consolas" w:eastAsia="Times New Roman" w:hAnsi="Consolas" w:cs="Times New Roman"/>
+          <w:color w:val="292929"/>
+          <w:kern w:val="0"/>
+          <w:sz w:val="21"/>
+          <w:szCs w:val="21"/>
+          <w:lang w:eastAsia="en-CA"/>
+          <w14:ligatures w14:val="none"/>
+        </w:rPr>
+        <w:t xml:space="preserve"> | </w:t>
+      </w:r>
+      <w:r>
+        <w:rPr>
+          <w:rFonts w:ascii="Consolas" w:eastAsia="Times New Roman" w:hAnsi="Consolas" w:cs="Times New Roman"/>
+          <w:color w:val="292929"/>
+          <w:kern w:val="0"/>
+          <w:sz w:val="21"/>
+          <w:szCs w:val="21"/>
+          <w:lang w:eastAsia="en-CA"/>
+          <w14:ligatures w14:val="none"/>
+        </w:rPr>
+        <w:t>**</w:t>
+      </w:r>
+      <w:r>
+        <w:rPr>
+          <w:rFonts w:ascii="Consolas" w:eastAsia="Times New Roman" w:hAnsi="Consolas" w:cs="Times New Roman"/>
+          <w:color w:val="292929"/>
+          <w:kern w:val="0"/>
+          <w:sz w:val="21"/>
+          <w:szCs w:val="21"/>
+          <w:lang w:eastAsia="en-CA"/>
+          <w14:ligatures w14:val="none"/>
+        </w:rPr>
+        <w:t>AWS IAM Identity</w:t>
+      </w:r>
+      <w:r>
+        <w:rPr>
+          <w:rFonts w:ascii="Consolas" w:eastAsia="Times New Roman" w:hAnsi="Consolas" w:cs="Times New Roman"/>
+          <w:color w:val="292929"/>
+          <w:kern w:val="0"/>
+          <w:sz w:val="21"/>
+          <w:szCs w:val="21"/>
+          <w:lang w:eastAsia="en-CA"/>
+          <w14:ligatures w14:val="none"/>
+        </w:rPr>
+        <w:t>**</w:t>
+      </w:r>
+      <w:r>
+        <w:rPr>
+          <w:rFonts w:ascii="Consolas" w:eastAsia="Times New Roman" w:hAnsi="Consolas" w:cs="Times New Roman"/>
+          <w:color w:val="292929"/>
+          <w:kern w:val="0"/>
+          <w:sz w:val="21"/>
+          <w:szCs w:val="21"/>
+          <w:lang w:eastAsia="en-CA"/>
+          <w14:ligatures w14:val="none"/>
+        </w:rPr>
+        <w:t xml:space="preserve"> | </w:t>
+      </w:r>
+      <w:r>
+        <w:rPr>
+          <w:rFonts w:ascii="Consolas" w:eastAsia="Times New Roman" w:hAnsi="Consolas" w:cs="Times New Roman"/>
+          <w:color w:val="292929"/>
+          <w:kern w:val="0"/>
+          <w:sz w:val="21"/>
+          <w:szCs w:val="21"/>
+          <w:lang w:eastAsia="en-CA"/>
+          <w14:ligatures w14:val="none"/>
+        </w:rPr>
+        <w:t>**</w:t>
+      </w:r>
+      <w:r>
+        <w:rPr>
+          <w:rFonts w:ascii="Consolas" w:eastAsia="Times New Roman" w:hAnsi="Consolas" w:cs="Times New Roman"/>
+          <w:color w:val="292929"/>
+          <w:kern w:val="0"/>
+          <w:sz w:val="21"/>
+          <w:szCs w:val="21"/>
+          <w:lang w:eastAsia="en-CA"/>
+          <w14:ligatures w14:val="none"/>
+        </w:rPr>
+        <w:t>Google Cloud Identity</w:t>
+      </w:r>
+      <w:r>
+        <w:rPr>
+          <w:rFonts w:ascii="Consolas" w:eastAsia="Times New Roman" w:hAnsi="Consolas" w:cs="Times New Roman"/>
+          <w:color w:val="292929"/>
+          <w:kern w:val="0"/>
+          <w:sz w:val="21"/>
+          <w:szCs w:val="21"/>
+          <w:lang w:eastAsia="en-CA"/>
+          <w14:ligatures w14:val="none"/>
+        </w:rPr>
+        <w:t>**</w:t>
+      </w:r>
+      <w:r>
+        <w:rPr>
+          <w:rFonts w:ascii="Consolas" w:eastAsia="Times New Roman" w:hAnsi="Consolas" w:cs="Times New Roman"/>
+          <w:color w:val="292929"/>
+          <w:kern w:val="0"/>
+          <w:sz w:val="21"/>
+          <w:szCs w:val="21"/>
+          <w:lang w:eastAsia="en-CA"/>
+          <w14:ligatures w14:val="none"/>
+        </w:rPr>
+        <w:t xml:space="preserve"> |</w:t>
       </w:r>
     </w:p>
     <w:p>

</xml_diff>